<commit_message>
Fixed space Removed forms export form import
</commit_message>
<xml_diff>
--- a/assets/template.docx
+++ b/assets/template.docx
@@ -9,11 +9,12 @@
           <w:tag w:val="text"/>
           <w:id w:val="-241644416"/>
           <w:placeholder>
-            <w:docPart w:val="DefaultPlaceholder_-1854013440"/>
+            <w:docPart w:val="425071607FF94E0FA1D092DAF7794CEB"/>
           </w:placeholder>
           <w:showingPlcHdr/>
           <w15:color w:val="000000"/>
         </w:sdtPr>
+        <w:sdtEndPr/>
         <w:sdtContent>
           <w:r>
             <w:rPr>
@@ -36,10 +37,11 @@
         <w:tag w:val="text"/>
         <w:id w:val="-1882786961"/>
         <w:placeholder>
-          <w:docPart w:val="DefaultPlaceholder_-1854013440"/>
+          <w:docPart w:val="176117A019024F97BBAA7385F883131C"/>
         </w:placeholder>
         <w:showingPlcHdr/>
       </w:sdtPr>
+      <w:sdtEndPr/>
       <w:sdtContent>
         <w:p>
           <w:r>
@@ -68,6 +70,7 @@
         <w:tag w:val="list"/>
         <w:id w:val="10290682"/>
       </w:sdtPr>
+      <w:sdtEndPr/>
       <w:sdtContent>
         <w:sdt>
           <w:sdtPr>
@@ -81,6 +84,7 @@
             <w:tag w:val="plain"/>
             <w:id w:val="10290678"/>
           </w:sdtPr>
+          <w:sdtEndPr/>
           <w:sdtContent>
             <w:p>
               <w:pPr>
@@ -103,6 +107,7 @@
                   <w:tag w:val="text"/>
                   <w:id w:val="10290676"/>
                 </w:sdtPr>
+                <w:sdtEndPr/>
                 <w:sdtContent>
                   <w:r>
                     <w:rPr>
@@ -116,6 +121,16 @@
                   </w:r>
                 </w:sdtContent>
               </w:sdt>
+              <w:r>
+                <w:rPr>
+                  <w:rFonts w:ascii="Times New Roman" w:hAnsi="Times New Roman" w:cs="Times New Roman"/>
+                  <w:sz w:val="24"/>
+                  <w:szCs w:val="24"/>
+                </w:rPr>
+                <w:t xml:space="preserve">    </w:t>
+              </w:r>
+              <w:bookmarkStart w:id="0" w:name="_GoBack"/>
+              <w:bookmarkEnd w:id="0"/>
               <w:sdt>
                 <w:sdtPr>
                   <w:rPr>
@@ -128,10 +143,11 @@
                   <w:tag w:val="text"/>
                   <w:id w:val="-2026472857"/>
                   <w:placeholder>
-                    <w:docPart w:val="DefaultPlaceholder_-1854013440"/>
+                    <w:docPart w:val="9CA7F239F52B485E979E73037F50A327"/>
                   </w:placeholder>
                   <w:showingPlcHdr/>
                 </w:sdtPr>
+                <w:sdtEndPr/>
                 <w:sdtContent>
                   <w:r>
                     <w:rPr>
@@ -149,7 +165,6 @@
                   <w:rFonts w:ascii="Times New Roman" w:hAnsi="Times New Roman" w:cs="Times New Roman"/>
                   <w:sz w:val="24"/>
                   <w:szCs w:val="24"/>
-                  <w:lang w:val="en-US"/>
                 </w:rPr>
               </w:pPr>
               <w:sdt>
@@ -164,10 +179,11 @@
                   <w:tag w:val="text"/>
                   <w:id w:val="-1690983898"/>
                   <w:placeholder>
-                    <w:docPart w:val="DefaultPlaceholder_-1854013440"/>
+                    <w:docPart w:val="F41FA85B30BA4AFE89D8866B749DAD56"/>
                   </w:placeholder>
                   <w:showingPlcHdr/>
                 </w:sdtPr>
+                <w:sdtEndPr/>
                 <w:sdtContent>
                   <w:r>
                     <w:rPr>
@@ -194,6 +210,7 @@
                 <w:tag w:val="list"/>
                 <w:id w:val="-1907594832"/>
               </w:sdtPr>
+              <w:sdtEndPr/>
               <w:sdtContent>
                 <w:sdt>
                   <w:sdtPr>
@@ -206,8 +223,12 @@
                     <w:alias w:val="qOption"/>
                     <w:tag w:val="text"/>
                     <w:id w:val="-252594536"/>
+                    <w:placeholder>
+                      <w:docPart w:val="C9ED697C783243718895B3B026424BBF"/>
+                    </w:placeholder>
                     <w:showingPlcHdr/>
                   </w:sdtPr>
+                  <w:sdtEndPr/>
                   <w:sdtContent>
                     <w:p>
                       <w:pPr>
@@ -216,7 +237,6 @@
                           <w:rFonts w:ascii="Times New Roman" w:hAnsi="Times New Roman" w:cs="Times New Roman"/>
                           <w:sz w:val="24"/>
                           <w:szCs w:val="24"/>
-                          <w:lang w:val="en-US"/>
                         </w:rPr>
                       </w:pPr>
                       <w:r>
@@ -228,8 +248,6 @@
                         <w:t>Вариант ответа</w:t>
                       </w:r>
                     </w:p>
-                    <w:bookmarkStart w:id="0" w:name="_GoBack" w:displacedByCustomXml="next"/>
-                    <w:bookmarkEnd w:id="0" w:displacedByCustomXml="next"/>
                   </w:sdtContent>
                 </w:sdt>
               </w:sdtContent>
@@ -781,7 +799,7 @@
   <w:docParts>
     <w:docPart>
       <w:docPartPr>
-        <w:name w:val="DefaultPlaceholder_-1854013440"/>
+        <w:name w:val="425071607FF94E0FA1D092DAF7794CEB"/>
         <w:category>
           <w:name w:val="Общие"/>
           <w:gallery w:val="placeholder"/>
@@ -792,15 +810,150 @@
         <w:behaviors>
           <w:behavior w:val="content"/>
         </w:behaviors>
-        <w:guid w:val="{27170865-AFD7-4396-AEA1-BAB8AB7902D7}"/>
+        <w:guid w:val="{F9080F30-CB4A-4165-AE35-E61FFF9A71CB}"/>
       </w:docPartPr>
       <w:docPartBody>
         <w:p>
+          <w:pPr>
+            <w:pStyle w:val="425071607FF94E0FA1D092DAF7794CEB"/>
+          </w:pPr>
+          <w:r>
+            <w:rPr>
+              <w:rStyle w:val="a3"/>
+              <w:rFonts w:ascii="Times New Roman" w:hAnsi="Times New Roman" w:cs="Times New Roman"/>
+              <w:b/>
+              <w:bCs/>
+              <w:color w:val="000000" w:themeColor="text1"/>
+              <w:sz w:val="32"/>
+              <w:szCs w:val="32"/>
+            </w:rPr>
+            <w:t>Заголовок формы</w:t>
+          </w:r>
+        </w:p>
+      </w:docPartBody>
+    </w:docPart>
+    <w:docPart>
+      <w:docPartPr>
+        <w:name w:val="176117A019024F97BBAA7385F883131C"/>
+        <w:category>
+          <w:name w:val="Общие"/>
+          <w:gallery w:val="placeholder"/>
+        </w:category>
+        <w:types>
+          <w:type w:val="bbPlcHdr"/>
+        </w:types>
+        <w:behaviors>
+          <w:behavior w:val="content"/>
+        </w:behaviors>
+        <w:guid w:val="{E67EB2BD-4630-4FF3-AF06-253B1F303A36}"/>
+      </w:docPartPr>
+      <w:docPartBody>
+        <w:p>
+          <w:pPr>
+            <w:pStyle w:val="176117A019024F97BBAA7385F883131C"/>
+          </w:pPr>
+          <w:r>
+            <w:rPr>
+              <w:rStyle w:val="a3"/>
+              <w:rFonts w:ascii="Times New Roman" w:hAnsi="Times New Roman" w:cs="Times New Roman"/>
+              <w:color w:val="000000" w:themeColor="text1"/>
+              <w:sz w:val="24"/>
+              <w:szCs w:val="24"/>
+            </w:rPr>
+            <w:t>Место для ввода текста.</w:t>
+          </w:r>
+        </w:p>
+      </w:docPartBody>
+    </w:docPart>
+    <w:docPart>
+      <w:docPartPr>
+        <w:name w:val="9CA7F239F52B485E979E73037F50A327"/>
+        <w:category>
+          <w:name w:val="Общие"/>
+          <w:gallery w:val="placeholder"/>
+        </w:category>
+        <w:types>
+          <w:type w:val="bbPlcHdr"/>
+        </w:types>
+        <w:behaviors>
+          <w:behavior w:val="content"/>
+        </w:behaviors>
+        <w:guid w:val="{B1BEDD97-3AD5-48AD-802D-A06131A44880}"/>
+      </w:docPartPr>
+      <w:docPartBody>
+        <w:p>
+          <w:pPr>
+            <w:pStyle w:val="9CA7F239F52B485E979E73037F50A327"/>
+          </w:pPr>
           <w:r>
             <w:rPr>
               <w:rStyle w:val="a3"/>
             </w:rPr>
             <w:t>Место для ввода текста.</w:t>
+          </w:r>
+        </w:p>
+      </w:docPartBody>
+    </w:docPart>
+    <w:docPart>
+      <w:docPartPr>
+        <w:name w:val="F41FA85B30BA4AFE89D8866B749DAD56"/>
+        <w:category>
+          <w:name w:val="Общие"/>
+          <w:gallery w:val="placeholder"/>
+        </w:category>
+        <w:types>
+          <w:type w:val="bbPlcHdr"/>
+        </w:types>
+        <w:behaviors>
+          <w:behavior w:val="content"/>
+        </w:behaviors>
+        <w:guid w:val="{20244A37-187A-493B-A2FF-71869118F6F3}"/>
+      </w:docPartPr>
+      <w:docPartBody>
+        <w:p>
+          <w:pPr>
+            <w:pStyle w:val="F41FA85B30BA4AFE89D8866B749DAD56"/>
+          </w:pPr>
+          <w:r>
+            <w:rPr>
+              <w:rStyle w:val="a3"/>
+              <w:rFonts w:ascii="Times New Roman" w:hAnsi="Times New Roman" w:cs="Times New Roman"/>
+              <w:color w:val="000000" w:themeColor="text1"/>
+              <w:sz w:val="24"/>
+              <w:szCs w:val="24"/>
+            </w:rPr>
+            <w:t>Описание вопроса</w:t>
+          </w:r>
+        </w:p>
+      </w:docPartBody>
+    </w:docPart>
+    <w:docPart>
+      <w:docPartPr>
+        <w:name w:val="C9ED697C783243718895B3B026424BBF"/>
+        <w:category>
+          <w:name w:val="Общие"/>
+          <w:gallery w:val="placeholder"/>
+        </w:category>
+        <w:types>
+          <w:type w:val="bbPlcHdr"/>
+        </w:types>
+        <w:behaviors>
+          <w:behavior w:val="content"/>
+        </w:behaviors>
+        <w:guid w:val="{2C9FB74C-9C5D-46FC-8D8B-CB1964B7222B}"/>
+      </w:docPartPr>
+      <w:docPartBody>
+        <w:p>
+          <w:pPr>
+            <w:pStyle w:val="C9ED697C783243718895B3B026424BBF"/>
+          </w:pPr>
+          <w:r>
+            <w:rPr>
+              <w:rFonts w:ascii="Times New Roman" w:hAnsi="Times New Roman" w:cs="Times New Roman"/>
+              <w:sz w:val="24"/>
+              <w:szCs w:val="24"/>
+            </w:rPr>
+            <w:t>Вариант ответа</w:t>
           </w:r>
         </w:p>
       </w:docPartBody>
@@ -874,7 +1027,9 @@
   </w:compat>
   <w:rsids>
     <w:rsidRoot w:val="00826A1C"/>
+    <w:rsid w:val="00745602"/>
     <w:rsid w:val="00826A1C"/>
+    <w:rsid w:val="00DD20E4"/>
     <w:rsid w:val="00EB6965"/>
   </w:rsids>
   <m:mathPr>
@@ -1329,10 +1484,30 @@
     <w:basedOn w:val="a0"/>
     <w:uiPriority w:val="99"/>
     <w:semiHidden/>
-    <w:rsid w:val="00826A1C"/>
+    <w:rsid w:val="00745602"/>
     <w:rPr>
       <w:color w:val="808080"/>
     </w:rPr>
+  </w:style>
+  <w:style w:type="paragraph" w:customStyle="1" w:styleId="425071607FF94E0FA1D092DAF7794CEB">
+    <w:name w:val="425071607FF94E0FA1D092DAF7794CEB"/>
+    <w:rsid w:val="00745602"/>
+  </w:style>
+  <w:style w:type="paragraph" w:customStyle="1" w:styleId="176117A019024F97BBAA7385F883131C">
+    <w:name w:val="176117A019024F97BBAA7385F883131C"/>
+    <w:rsid w:val="00745602"/>
+  </w:style>
+  <w:style w:type="paragraph" w:customStyle="1" w:styleId="9CA7F239F52B485E979E73037F50A327">
+    <w:name w:val="9CA7F239F52B485E979E73037F50A327"/>
+    <w:rsid w:val="00745602"/>
+  </w:style>
+  <w:style w:type="paragraph" w:customStyle="1" w:styleId="F41FA85B30BA4AFE89D8866B749DAD56">
+    <w:name w:val="F41FA85B30BA4AFE89D8866B749DAD56"/>
+    <w:rsid w:val="00745602"/>
+  </w:style>
+  <w:style w:type="paragraph" w:customStyle="1" w:styleId="C9ED697C783243718895B3B026424BBF">
+    <w:name w:val="C9ED697C783243718895B3B026424BBF"/>
+    <w:rsid w:val="00745602"/>
   </w:style>
 </w:styles>
 </file>

</xml_diff>

<commit_message>
Bugfix after Bugfix fixed docx export fixed infinite page load fixed not updated questions on import fixed adding extension to export file fixed modifying questions counter on C\D fixed text overflow on answers
</commit_message>
<xml_diff>
--- a/assets/template.docx
+++ b/assets/template.docx
@@ -23,8 +23,8 @@
               <w:b/>
               <w:bCs/>
               <w:color w:val="000000" w:themeColor="text1"/>
-              <w:sz w:val="32"/>
-              <w:szCs w:val="32"/>
+              <w:sz w:val="36"/>
+              <w:szCs w:val="36"/>
             </w:rPr>
             <w:t>Заголовок формы</w:t>
           </w:r>
@@ -86,172 +86,240 @@
           </w:sdtPr>
           <w:sdtEndPr/>
           <w:sdtContent>
-            <w:p>
-              <w:pPr>
-                <w:spacing w:after="120"/>
-                <w:rPr>
-                  <w:rFonts w:ascii="Times New Roman" w:hAnsi="Times New Roman" w:cs="Times New Roman"/>
-                  <w:sz w:val="24"/>
-                  <w:szCs w:val="24"/>
-                </w:rPr>
-              </w:pPr>
-              <w:sdt>
-                <w:sdtPr>
-                  <w:rPr>
-                    <w:rFonts w:ascii="Times New Roman" w:hAnsi="Times New Roman" w:cs="Times New Roman"/>
-                    <w:sz w:val="24"/>
-                    <w:szCs w:val="24"/>
-                    <w:lang w:val="en-US"/>
-                  </w:rPr>
-                  <w:alias w:val="qtitle"/>
-                  <w:tag w:val="text"/>
-                  <w:id w:val="10290676"/>
-                </w:sdtPr>
-                <w:sdtEndPr/>
-                <w:sdtContent>
-                  <w:r>
-                    <w:rPr>
-                      <w:rFonts w:ascii="Times New Roman" w:hAnsi="Times New Roman" w:cs="Times New Roman"/>
-                      <w:b/>
-                      <w:bCs/>
-                      <w:sz w:val="28"/>
-                      <w:szCs w:val="28"/>
-                    </w:rPr>
-                    <w:t>Заголовок вопроса</w:t>
-                  </w:r>
-                </w:sdtContent>
-              </w:sdt>
-              <w:r>
-                <w:rPr>
-                  <w:rFonts w:ascii="Times New Roman" w:hAnsi="Times New Roman" w:cs="Times New Roman"/>
-                  <w:sz w:val="24"/>
-                  <w:szCs w:val="24"/>
-                </w:rPr>
-                <w:t xml:space="preserve">    </w:t>
-              </w:r>
-              <w:bookmarkStart w:id="0" w:name="_GoBack"/>
-              <w:bookmarkEnd w:id="0"/>
-              <w:sdt>
-                <w:sdtPr>
-                  <w:rPr>
-                    <w:rFonts w:ascii="Times New Roman" w:hAnsi="Times New Roman" w:cs="Times New Roman"/>
-                    <w:sz w:val="24"/>
-                    <w:szCs w:val="24"/>
-                    <w:lang w:val="en-US"/>
-                  </w:rPr>
-                  <w:alias w:val="pointValue"/>
-                  <w:tag w:val="text"/>
-                  <w:id w:val="-2026472857"/>
-                  <w:placeholder>
-                    <w:docPart w:val="9CA7F239F52B485E979E73037F50A327"/>
-                  </w:placeholder>
-                  <w:showingPlcHdr/>
-                </w:sdtPr>
-                <w:sdtEndPr/>
-                <w:sdtContent>
-                  <w:r>
-                    <w:rPr>
-                      <w:rStyle w:val="a3"/>
-                    </w:rPr>
-                    <w:t>Место для ввода текста.</w:t>
-                  </w:r>
-                </w:sdtContent>
-              </w:sdt>
-            </w:p>
-            <w:p>
-              <w:pPr>
-                <w:spacing w:after="120"/>
-                <w:rPr>
-                  <w:rFonts w:ascii="Times New Roman" w:hAnsi="Times New Roman" w:cs="Times New Roman"/>
-                  <w:sz w:val="24"/>
-                  <w:szCs w:val="24"/>
-                </w:rPr>
-              </w:pPr>
-              <w:sdt>
-                <w:sdtPr>
-                  <w:rPr>
-                    <w:rFonts w:ascii="Times New Roman" w:hAnsi="Times New Roman" w:cs="Times New Roman"/>
-                    <w:sz w:val="24"/>
-                    <w:szCs w:val="24"/>
-                    <w:lang w:val="en-US"/>
-                  </w:rPr>
-                  <w:alias w:val="qdescription"/>
-                  <w:tag w:val="text"/>
-                  <w:id w:val="-1690983898"/>
-                  <w:placeholder>
-                    <w:docPart w:val="F41FA85B30BA4AFE89D8866B749DAD56"/>
-                  </w:placeholder>
-                  <w:showingPlcHdr/>
-                </w:sdtPr>
-                <w:sdtEndPr/>
-                <w:sdtContent>
-                  <w:r>
-                    <w:rPr>
-                      <w:rStyle w:val="a3"/>
-                      <w:rFonts w:ascii="Times New Roman" w:hAnsi="Times New Roman" w:cs="Times New Roman"/>
-                      <w:color w:val="000000" w:themeColor="text1"/>
-                      <w:sz w:val="24"/>
-                      <w:szCs w:val="24"/>
-                    </w:rPr>
-                    <w:t>Описание вопроса</w:t>
-                  </w:r>
-                </w:sdtContent>
-              </w:sdt>
-            </w:p>
-            <w:sdt>
-              <w:sdtPr>
-                <w:rPr>
-                  <w:rFonts w:ascii="Times New Roman" w:hAnsi="Times New Roman" w:cs="Times New Roman"/>
-                  <w:sz w:val="24"/>
-                  <w:szCs w:val="24"/>
-                  <w:lang w:val="en-US"/>
-                </w:rPr>
-                <w:alias w:val="qOptions"/>
-                <w:tag w:val="list"/>
-                <w:id w:val="-1907594832"/>
-              </w:sdtPr>
-              <w:sdtEndPr/>
-              <w:sdtContent>
-                <w:sdt>
-                  <w:sdtPr>
-                    <w:rPr>
-                      <w:rFonts w:ascii="Times New Roman" w:hAnsi="Times New Roman" w:cs="Times New Roman"/>
-                      <w:sz w:val="24"/>
-                      <w:szCs w:val="24"/>
-                      <w:lang w:val="en-US"/>
-                    </w:rPr>
-                    <w:alias w:val="qOption"/>
-                    <w:tag w:val="text"/>
-                    <w:id w:val="-252594536"/>
-                    <w:placeholder>
-                      <w:docPart w:val="C9ED697C783243718895B3B026424BBF"/>
-                    </w:placeholder>
-                    <w:showingPlcHdr/>
-                  </w:sdtPr>
-                  <w:sdtEndPr/>
-                  <w:sdtContent>
-                    <w:p>
-                      <w:pPr>
-                        <w:spacing w:after="120"/>
+            <w:tbl>
+              <w:tblPr>
+                <w:tblStyle w:val="a4"/>
+                <w:tblW w:w="0" w:type="auto"/>
+                <w:tblLook w:val="04A0" w:firstRow="1" w:lastRow="0" w:firstColumn="1" w:lastColumn="0" w:noHBand="0" w:noVBand="1"/>
+              </w:tblPr>
+              <w:tblGrid>
+                <w:gridCol w:w="7933"/>
+                <w:gridCol w:w="1412"/>
+              </w:tblGrid>
+              <w:tr>
+                <w:trPr>
+                  <w:cantSplit/>
+                </w:trPr>
+                <w:tc>
+                  <w:tcPr>
+                    <w:tcW w:w="7933" w:type="dxa"/>
+                    <w:tcBorders>
+                      <w:top w:val="nil"/>
+                      <w:left w:val="nil"/>
+                      <w:bottom w:val="nil"/>
+                      <w:right w:val="nil"/>
+                    </w:tcBorders>
+                  </w:tcPr>
+                  <w:p>
+                    <w:pPr>
+                      <w:keepNext/>
+                      <w:keepLines/>
+                      <w:rPr>
+                        <w:rFonts w:ascii="Times New Roman" w:hAnsi="Times New Roman" w:cs="Times New Roman"/>
+                        <w:sz w:val="24"/>
+                        <w:szCs w:val="24"/>
+                        <w:lang w:val="en-US"/>
+                      </w:rPr>
+                    </w:pPr>
+                    <w:sdt>
+                      <w:sdtPr>
                         <w:rPr>
                           <w:rFonts w:ascii="Times New Roman" w:hAnsi="Times New Roman" w:cs="Times New Roman"/>
                           <w:sz w:val="24"/>
                           <w:szCs w:val="24"/>
+                          <w:lang w:val="en-US"/>
                         </w:rPr>
-                      </w:pPr>
-                      <w:r>
+                        <w:alias w:val="qtitle"/>
+                        <w:tag w:val="text"/>
+                        <w:id w:val="10290676"/>
+                      </w:sdtPr>
+                      <w:sdtEndPr/>
+                      <w:sdtContent>
+                        <w:r>
+                          <w:rPr>
+                            <w:rFonts w:ascii="Times New Roman" w:hAnsi="Times New Roman" w:cs="Times New Roman"/>
+                            <w:b/>
+                            <w:bCs/>
+                            <w:sz w:val="28"/>
+                            <w:szCs w:val="28"/>
+                          </w:rPr>
+                          <w:t>Заголовок вопроса</w:t>
+                        </w:r>
+                      </w:sdtContent>
+                    </w:sdt>
+                  </w:p>
+                </w:tc>
+                <w:tc>
+                  <w:tcPr>
+                    <w:tcW w:w="1412" w:type="dxa"/>
+                    <w:tcBorders>
+                      <w:top w:val="nil"/>
+                      <w:left w:val="nil"/>
+                      <w:bottom w:val="nil"/>
+                      <w:right w:val="nil"/>
+                    </w:tcBorders>
+                  </w:tcPr>
+                  <w:p>
+                    <w:pPr>
+                      <w:keepNext/>
+                      <w:keepLines/>
+                    </w:pPr>
+                    <w:sdt>
+                      <w:sdtPr>
                         <w:rPr>
                           <w:rFonts w:ascii="Times New Roman" w:hAnsi="Times New Roman" w:cs="Times New Roman"/>
                           <w:sz w:val="24"/>
                           <w:szCs w:val="24"/>
+                          <w:lang w:val="en-US"/>
                         </w:rPr>
-                        <w:t>Вариант ответа</w:t>
-                      </w:r>
-                    </w:p>
-                  </w:sdtContent>
-                </w:sdt>
-              </w:sdtContent>
-            </w:sdt>
+                        <w:alias w:val="pointValue"/>
+                        <w:tag w:val="text"/>
+                        <w:id w:val="-2026472857"/>
+                        <w:placeholder>
+                          <w:docPart w:val="A0466FF99867434F8E16EE1039AC0A9B"/>
+                        </w:placeholder>
+                        <w:showingPlcHdr/>
+                      </w:sdtPr>
+                      <w:sdtEndPr/>
+                      <w:sdtContent>
+                        <w:r>
+                          <w:rPr>
+                            <w:rStyle w:val="a3"/>
+                          </w:rPr>
+                          <w:t>балл</w:t>
+                        </w:r>
+                      </w:sdtContent>
+                    </w:sdt>
+                    <w:bookmarkStart w:id="0" w:name="_GoBack"/>
+                    <w:bookmarkEnd w:id="0"/>
+                  </w:p>
+                </w:tc>
+              </w:tr>
+              <w:tr>
+                <w:trPr>
+                  <w:cantSplit/>
+                </w:trPr>
+                <w:tc>
+                  <w:tcPr>
+                    <w:tcW w:w="9345" w:type="dxa"/>
+                    <w:gridSpan w:val="2"/>
+                    <w:tcBorders>
+                      <w:top w:val="nil"/>
+                      <w:left w:val="nil"/>
+                      <w:bottom w:val="nil"/>
+                      <w:right w:val="nil"/>
+                    </w:tcBorders>
+                  </w:tcPr>
+                  <w:p>
+                    <w:pPr>
+                      <w:keepNext/>
+                      <w:keepLines/>
+                      <w:spacing w:after="120"/>
+                      <w:rPr>
+                        <w:rFonts w:ascii="Times New Roman" w:hAnsi="Times New Roman" w:cs="Times New Roman"/>
+                        <w:sz w:val="24"/>
+                        <w:szCs w:val="24"/>
+                      </w:rPr>
+                    </w:pPr>
+                    <w:sdt>
+                      <w:sdtPr>
+                        <w:rPr>
+                          <w:rFonts w:ascii="Times New Roman" w:hAnsi="Times New Roman" w:cs="Times New Roman"/>
+                          <w:sz w:val="24"/>
+                          <w:szCs w:val="24"/>
+                          <w:lang w:val="en-US"/>
+                        </w:rPr>
+                        <w:alias w:val="qdescription"/>
+                        <w:tag w:val="text"/>
+                        <w:id w:val="-1690983898"/>
+                        <w:placeholder>
+                          <w:docPart w:val="42853466F0094CD5A5A5A32F4DC52EBB"/>
+                        </w:placeholder>
+                        <w:showingPlcHdr/>
+                      </w:sdtPr>
+                      <w:sdtContent>
+                        <w:r>
+                          <w:rPr>
+                            <w:rStyle w:val="a3"/>
+                            <w:rFonts w:ascii="Times New Roman" w:hAnsi="Times New Roman" w:cs="Times New Roman"/>
+                            <w:color w:val="000000" w:themeColor="text1"/>
+                            <w:sz w:val="24"/>
+                            <w:szCs w:val="24"/>
+                          </w:rPr>
+                          <w:t>Описание вопроса</w:t>
+                        </w:r>
+                      </w:sdtContent>
+                    </w:sdt>
+                  </w:p>
+                  <w:sdt>
+                    <w:sdtPr>
+                      <w:rPr>
+                        <w:rFonts w:ascii="Times New Roman" w:hAnsi="Times New Roman" w:cs="Times New Roman"/>
+                        <w:sz w:val="24"/>
+                        <w:szCs w:val="24"/>
+                        <w:lang w:val="en-US"/>
+                      </w:rPr>
+                      <w:alias w:val="qOptions"/>
+                      <w:tag w:val="list"/>
+                      <w:id w:val="-1907594832"/>
+                    </w:sdtPr>
+                    <w:sdtContent>
+                      <w:sdt>
+                        <w:sdtPr>
+                          <w:rPr>
+                            <w:rFonts w:ascii="Times New Roman" w:hAnsi="Times New Roman" w:cs="Times New Roman"/>
+                            <w:sz w:val="24"/>
+                            <w:szCs w:val="24"/>
+                            <w:lang w:val="en-US"/>
+                          </w:rPr>
+                          <w:alias w:val="qOption"/>
+                          <w:tag w:val="text"/>
+                          <w:id w:val="-252594536"/>
+                          <w:placeholder>
+                            <w:docPart w:val="A0E1952D80B34615B4055AB5CEA2486B"/>
+                          </w:placeholder>
+                          <w:showingPlcHdr/>
+                        </w:sdtPr>
+                        <w:sdtContent>
+                          <w:p>
+                            <w:pPr>
+                              <w:keepNext/>
+                              <w:keepLines/>
+                              <w:rPr>
+                                <w:rFonts w:ascii="Times New Roman" w:hAnsi="Times New Roman" w:cs="Times New Roman"/>
+                                <w:sz w:val="24"/>
+                                <w:szCs w:val="24"/>
+                                <w:lang w:val="en-US"/>
+                              </w:rPr>
+                            </w:pPr>
+                            <w:r>
+                              <w:rPr>
+                                <w:rFonts w:ascii="Times New Roman" w:hAnsi="Times New Roman" w:cs="Times New Roman"/>
+                                <w:sz w:val="24"/>
+                                <w:szCs w:val="24"/>
+                              </w:rPr>
+                              <w:t>Вариант ответа</w:t>
+                            </w:r>
+                          </w:p>
+                        </w:sdtContent>
+                      </w:sdt>
+                    </w:sdtContent>
+                  </w:sdt>
+                  <w:p>
+                    <w:pPr>
+                      <w:keepNext/>
+                      <w:keepLines/>
+                      <w:rPr>
+                        <w:rFonts w:ascii="Times New Roman" w:hAnsi="Times New Roman" w:cs="Times New Roman"/>
+                        <w:sz w:val="24"/>
+                        <w:szCs w:val="24"/>
+                        <w:lang w:val="en-US"/>
+                      </w:rPr>
+                    </w:pPr>
+                  </w:p>
+                </w:tc>
+              </w:tr>
+            </w:tbl>
             <w:p>
               <w:pPr>
                 <w:spacing w:after="120"/>
@@ -265,17 +333,6 @@
             </w:p>
           </w:sdtContent>
         </w:sdt>
-        <w:p>
-          <w:pPr>
-            <w:spacing w:after="120"/>
-            <w:rPr>
-              <w:rFonts w:ascii="Times New Roman" w:hAnsi="Times New Roman" w:cs="Times New Roman"/>
-              <w:sz w:val="24"/>
-              <w:szCs w:val="24"/>
-              <w:lang w:val="en-US"/>
-            </w:rPr>
-          </w:pPr>
-        </w:p>
       </w:sdtContent>
     </w:sdt>
     <w:p/>
@@ -791,6 +848,25 @@
     <w:basedOn w:val="a0"/>
     <w:rsid w:val="00815DB2"/>
   </w:style>
+  <w:style w:type="table" w:styleId="a4">
+    <w:name w:val="Table Grid"/>
+    <w:basedOn w:val="a1"/>
+    <w:uiPriority w:val="39"/>
+    <w:rsid w:val="00B60667"/>
+    <w:pPr>
+      <w:spacing w:after="0" w:line="240" w:lineRule="auto"/>
+    </w:pPr>
+    <w:tblPr>
+      <w:tblBorders>
+        <w:top w:val="single" w:sz="4" w:space="0" w:color="auto"/>
+        <w:left w:val="single" w:sz="4" w:space="0" w:color="auto"/>
+        <w:bottom w:val="single" w:sz="4" w:space="0" w:color="auto"/>
+        <w:right w:val="single" w:sz="4" w:space="0" w:color="auto"/>
+        <w:insideH w:val="single" w:sz="4" w:space="0" w:color="auto"/>
+        <w:insideV w:val="single" w:sz="4" w:space="0" w:color="auto"/>
+      </w:tblBorders>
+    </w:tblPr>
+  </w:style>
 </w:styles>
 </file>
 
@@ -815,7 +891,7 @@
       <w:docPartBody>
         <w:p>
           <w:pPr>
-            <w:pStyle w:val="425071607FF94E0FA1D092DAF7794CEB"/>
+            <w:pStyle w:val="425071607FF94E0FA1D092DAF7794CEB11"/>
           </w:pPr>
           <w:r>
             <w:rPr>
@@ -824,8 +900,8 @@
               <w:b/>
               <w:bCs/>
               <w:color w:val="000000" w:themeColor="text1"/>
-              <w:sz w:val="32"/>
-              <w:szCs w:val="32"/>
+              <w:sz w:val="36"/>
+              <w:szCs w:val="36"/>
             </w:rPr>
             <w:t>Заголовок формы</w:t>
           </w:r>
@@ -850,7 +926,7 @@
       <w:docPartBody>
         <w:p>
           <w:pPr>
-            <w:pStyle w:val="176117A019024F97BBAA7385F883131C"/>
+            <w:pStyle w:val="176117A019024F97BBAA7385F883131C11"/>
           </w:pPr>
           <w:r>
             <w:rPr>
@@ -867,7 +943,7 @@
     </w:docPart>
     <w:docPart>
       <w:docPartPr>
-        <w:name w:val="9CA7F239F52B485E979E73037F50A327"/>
+        <w:name w:val="A0466FF99867434F8E16EE1039AC0A9B"/>
         <w:category>
           <w:name w:val="Общие"/>
           <w:gallery w:val="placeholder"/>
@@ -878,25 +954,25 @@
         <w:behaviors>
           <w:behavior w:val="content"/>
         </w:behaviors>
-        <w:guid w:val="{B1BEDD97-3AD5-48AD-802D-A06131A44880}"/>
+        <w:guid w:val="{6F86A4FD-50E6-4D6B-9667-328E994474C1}"/>
       </w:docPartPr>
       <w:docPartBody>
         <w:p>
           <w:pPr>
-            <w:pStyle w:val="9CA7F239F52B485E979E73037F50A327"/>
+            <w:pStyle w:val="A0466FF99867434F8E16EE1039AC0A9B10"/>
           </w:pPr>
           <w:r>
             <w:rPr>
               <w:rStyle w:val="a3"/>
             </w:rPr>
-            <w:t>Место для ввода текста.</w:t>
+            <w:t>балл</w:t>
           </w:r>
         </w:p>
       </w:docPartBody>
     </w:docPart>
     <w:docPart>
       <w:docPartPr>
-        <w:name w:val="F41FA85B30BA4AFE89D8866B749DAD56"/>
+        <w:name w:val="42853466F0094CD5A5A5A32F4DC52EBB"/>
         <w:category>
           <w:name w:val="Общие"/>
           <w:gallery w:val="placeholder"/>
@@ -907,12 +983,12 @@
         <w:behaviors>
           <w:behavior w:val="content"/>
         </w:behaviors>
-        <w:guid w:val="{20244A37-187A-493B-A2FF-71869118F6F3}"/>
+        <w:guid w:val="{4E5C3280-C14E-43CD-ADD2-CBE28E3EDBE9}"/>
       </w:docPartPr>
       <w:docPartBody>
         <w:p>
           <w:pPr>
-            <w:pStyle w:val="F41FA85B30BA4AFE89D8866B749DAD56"/>
+            <w:pStyle w:val="42853466F0094CD5A5A5A32F4DC52EBB"/>
           </w:pPr>
           <w:r>
             <w:rPr>
@@ -929,7 +1005,7 @@
     </w:docPart>
     <w:docPart>
       <w:docPartPr>
-        <w:name w:val="C9ED697C783243718895B3B026424BBF"/>
+        <w:name w:val="A0E1952D80B34615B4055AB5CEA2486B"/>
         <w:category>
           <w:name w:val="Общие"/>
           <w:gallery w:val="placeholder"/>
@@ -940,12 +1016,12 @@
         <w:behaviors>
           <w:behavior w:val="content"/>
         </w:behaviors>
-        <w:guid w:val="{2C9FB74C-9C5D-46FC-8D8B-CB1964B7222B}"/>
+        <w:guid w:val="{61EC12D6-BDDE-4E07-BF2B-D6F1C872AB1D}"/>
       </w:docPartPr>
       <w:docPartBody>
         <w:p>
           <w:pPr>
-            <w:pStyle w:val="C9ED697C783243718895B3B026424BBF"/>
+            <w:pStyle w:val="A0E1952D80B34615B4055AB5CEA2486B"/>
           </w:pPr>
           <w:r>
             <w:rPr>
@@ -969,7 +1045,7 @@
     <w:charset w:val="CC"/>
     <w:family w:val="swiss"/>
     <w:pitch w:val="variable"/>
-    <w:sig w:usb0="E4002EFF" w:usb1="C200247B" w:usb2="00000009" w:usb3="00000000" w:csb0="000001FF" w:csb1="00000000"/>
+    <w:sig w:usb0="E0002AFF" w:usb1="4000ACFF" w:usb2="00000001" w:usb3="00000000" w:csb0="000001FF" w:csb1="00000000"/>
   </w:font>
   <w:font w:name="Yu Mincho">
     <w:altName w:val="游明朝"/>
@@ -984,7 +1060,7 @@
     <w:charset w:val="CC"/>
     <w:family w:val="roman"/>
     <w:pitch w:val="variable"/>
-    <w:sig w:usb0="E0002EFF" w:usb1="C000785B" w:usb2="00000009" w:usb3="00000000" w:csb0="000001FF" w:csb1="00000000"/>
+    <w:sig w:usb0="E0002AFF" w:usb1="C0007843" w:usb2="00000009" w:usb3="00000000" w:csb0="000001FF" w:csb1="00000000"/>
   </w:font>
   <w:font w:name="Courier New">
     <w:panose1 w:val="02070309020205020404"/>
@@ -1027,10 +1103,30 @@
   </w:compat>
   <w:rsids>
     <w:rsidRoot w:val="00826A1C"/>
+    <w:rsid w:val="000459D0"/>
+    <w:rsid w:val="0013321E"/>
+    <w:rsid w:val="0018271A"/>
+    <w:rsid w:val="0027004F"/>
+    <w:rsid w:val="003056C1"/>
+    <w:rsid w:val="00320914"/>
+    <w:rsid w:val="005D4A02"/>
+    <w:rsid w:val="006B015A"/>
     <w:rsid w:val="00745602"/>
+    <w:rsid w:val="0076689A"/>
+    <w:rsid w:val="00782CC2"/>
+    <w:rsid w:val="0078369E"/>
     <w:rsid w:val="00826A1C"/>
+    <w:rsid w:val="00863E52"/>
+    <w:rsid w:val="008A17E7"/>
+    <w:rsid w:val="00935410"/>
+    <w:rsid w:val="009D26AD"/>
+    <w:rsid w:val="009F3048"/>
+    <w:rsid w:val="00AA09E8"/>
+    <w:rsid w:val="00B2093A"/>
     <w:rsid w:val="00DD20E4"/>
     <w:rsid w:val="00EB6965"/>
+    <w:rsid w:val="00EE74DD"/>
+    <w:rsid w:val="00F34A14"/>
   </w:rsids>
   <m:mathPr>
     <m:mathFont m:val="Cambria Math"/>
@@ -1484,7 +1580,7 @@
     <w:basedOn w:val="a0"/>
     <w:uiPriority w:val="99"/>
     <w:semiHidden/>
-    <w:rsid w:val="00745602"/>
+    <w:rsid w:val="00B2093A"/>
     <w:rPr>
       <w:color w:val="808080"/>
     </w:rPr>
@@ -1508,6 +1604,250 @@
   <w:style w:type="paragraph" w:customStyle="1" w:styleId="C9ED697C783243718895B3B026424BBF">
     <w:name w:val="C9ED697C783243718895B3B026424BBF"/>
     <w:rsid w:val="00745602"/>
+  </w:style>
+  <w:style w:type="paragraph" w:customStyle="1" w:styleId="425071607FF94E0FA1D092DAF7794CEB1">
+    <w:name w:val="425071607FF94E0FA1D092DAF7794CEB1"/>
+    <w:rsid w:val="00935410"/>
+  </w:style>
+  <w:style w:type="paragraph" w:customStyle="1" w:styleId="176117A019024F97BBAA7385F883131C1">
+    <w:name w:val="176117A019024F97BBAA7385F883131C1"/>
+    <w:rsid w:val="00935410"/>
+  </w:style>
+  <w:style w:type="paragraph" w:customStyle="1" w:styleId="9CA7F239F52B485E979E73037F50A3271">
+    <w:name w:val="9CA7F239F52B485E979E73037F50A3271"/>
+    <w:rsid w:val="00935410"/>
+  </w:style>
+  <w:style w:type="paragraph" w:customStyle="1" w:styleId="F41FA85B30BA4AFE89D8866B749DAD561">
+    <w:name w:val="F41FA85B30BA4AFE89D8866B749DAD561"/>
+    <w:rsid w:val="00935410"/>
+  </w:style>
+  <w:style w:type="paragraph" w:customStyle="1" w:styleId="C9ED697C783243718895B3B026424BBF1">
+    <w:name w:val="C9ED697C783243718895B3B026424BBF1"/>
+    <w:rsid w:val="00935410"/>
+  </w:style>
+  <w:style w:type="paragraph" w:customStyle="1" w:styleId="4A858CEB80D24982B36AD9BF1E19027D">
+    <w:name w:val="4A858CEB80D24982B36AD9BF1E19027D"/>
+    <w:rsid w:val="00935410"/>
+  </w:style>
+  <w:style w:type="paragraph" w:customStyle="1" w:styleId="A0466FF99867434F8E16EE1039AC0A9B">
+    <w:name w:val="A0466FF99867434F8E16EE1039AC0A9B"/>
+    <w:rsid w:val="00935410"/>
+  </w:style>
+  <w:style w:type="paragraph" w:customStyle="1" w:styleId="425071607FF94E0FA1D092DAF7794CEB2">
+    <w:name w:val="425071607FF94E0FA1D092DAF7794CEB2"/>
+    <w:rsid w:val="0078369E"/>
+  </w:style>
+  <w:style w:type="paragraph" w:customStyle="1" w:styleId="176117A019024F97BBAA7385F883131C2">
+    <w:name w:val="176117A019024F97BBAA7385F883131C2"/>
+    <w:rsid w:val="0078369E"/>
+  </w:style>
+  <w:style w:type="paragraph" w:customStyle="1" w:styleId="A0466FF99867434F8E16EE1039AC0A9B1">
+    <w:name w:val="A0466FF99867434F8E16EE1039AC0A9B1"/>
+    <w:rsid w:val="0078369E"/>
+  </w:style>
+  <w:style w:type="paragraph" w:customStyle="1" w:styleId="F41FA85B30BA4AFE89D8866B749DAD562">
+    <w:name w:val="F41FA85B30BA4AFE89D8866B749DAD562"/>
+    <w:rsid w:val="0078369E"/>
+  </w:style>
+  <w:style w:type="paragraph" w:customStyle="1" w:styleId="C9ED697C783243718895B3B026424BBF2">
+    <w:name w:val="C9ED697C783243718895B3B026424BBF2"/>
+    <w:rsid w:val="0078369E"/>
+  </w:style>
+  <w:style w:type="paragraph" w:customStyle="1" w:styleId="425071607FF94E0FA1D092DAF7794CEB3">
+    <w:name w:val="425071607FF94E0FA1D092DAF7794CEB3"/>
+    <w:rsid w:val="0076689A"/>
+  </w:style>
+  <w:style w:type="paragraph" w:customStyle="1" w:styleId="176117A019024F97BBAA7385F883131C3">
+    <w:name w:val="176117A019024F97BBAA7385F883131C3"/>
+    <w:rsid w:val="0076689A"/>
+  </w:style>
+  <w:style w:type="paragraph" w:customStyle="1" w:styleId="A0466FF99867434F8E16EE1039AC0A9B2">
+    <w:name w:val="A0466FF99867434F8E16EE1039AC0A9B2"/>
+    <w:rsid w:val="0076689A"/>
+  </w:style>
+  <w:style w:type="paragraph" w:customStyle="1" w:styleId="F41FA85B30BA4AFE89D8866B749DAD563">
+    <w:name w:val="F41FA85B30BA4AFE89D8866B749DAD563"/>
+    <w:rsid w:val="0076689A"/>
+  </w:style>
+  <w:style w:type="paragraph" w:customStyle="1" w:styleId="C9ED697C783243718895B3B026424BBF3">
+    <w:name w:val="C9ED697C783243718895B3B026424BBF3"/>
+    <w:rsid w:val="0076689A"/>
+  </w:style>
+  <w:style w:type="paragraph" w:customStyle="1" w:styleId="425071607FF94E0FA1D092DAF7794CEB4">
+    <w:name w:val="425071607FF94E0FA1D092DAF7794CEB4"/>
+    <w:rsid w:val="000459D0"/>
+  </w:style>
+  <w:style w:type="paragraph" w:customStyle="1" w:styleId="176117A019024F97BBAA7385F883131C4">
+    <w:name w:val="176117A019024F97BBAA7385F883131C4"/>
+    <w:rsid w:val="000459D0"/>
+  </w:style>
+  <w:style w:type="paragraph" w:customStyle="1" w:styleId="A0466FF99867434F8E16EE1039AC0A9B3">
+    <w:name w:val="A0466FF99867434F8E16EE1039AC0A9B3"/>
+    <w:rsid w:val="000459D0"/>
+  </w:style>
+  <w:style w:type="paragraph" w:customStyle="1" w:styleId="F41FA85B30BA4AFE89D8866B749DAD564">
+    <w:name w:val="F41FA85B30BA4AFE89D8866B749DAD564"/>
+    <w:rsid w:val="000459D0"/>
+  </w:style>
+  <w:style w:type="paragraph" w:customStyle="1" w:styleId="C9ED697C783243718895B3B026424BBF4">
+    <w:name w:val="C9ED697C783243718895B3B026424BBF4"/>
+    <w:rsid w:val="000459D0"/>
+  </w:style>
+  <w:style w:type="paragraph" w:customStyle="1" w:styleId="425071607FF94E0FA1D092DAF7794CEB5">
+    <w:name w:val="425071607FF94E0FA1D092DAF7794CEB5"/>
+    <w:rsid w:val="0013321E"/>
+  </w:style>
+  <w:style w:type="paragraph" w:customStyle="1" w:styleId="176117A019024F97BBAA7385F883131C5">
+    <w:name w:val="176117A019024F97BBAA7385F883131C5"/>
+    <w:rsid w:val="0013321E"/>
+  </w:style>
+  <w:style w:type="paragraph" w:customStyle="1" w:styleId="A0466FF99867434F8E16EE1039AC0A9B4">
+    <w:name w:val="A0466FF99867434F8E16EE1039AC0A9B4"/>
+    <w:rsid w:val="0013321E"/>
+  </w:style>
+  <w:style w:type="paragraph" w:customStyle="1" w:styleId="F41FA85B30BA4AFE89D8866B749DAD565">
+    <w:name w:val="F41FA85B30BA4AFE89D8866B749DAD565"/>
+    <w:rsid w:val="0013321E"/>
+  </w:style>
+  <w:style w:type="paragraph" w:customStyle="1" w:styleId="C9ED697C783243718895B3B026424BBF5">
+    <w:name w:val="C9ED697C783243718895B3B026424BBF5"/>
+    <w:rsid w:val="0013321E"/>
+  </w:style>
+  <w:style w:type="paragraph" w:customStyle="1" w:styleId="425071607FF94E0FA1D092DAF7794CEB6">
+    <w:name w:val="425071607FF94E0FA1D092DAF7794CEB6"/>
+    <w:rsid w:val="009D26AD"/>
+  </w:style>
+  <w:style w:type="paragraph" w:customStyle="1" w:styleId="176117A019024F97BBAA7385F883131C6">
+    <w:name w:val="176117A019024F97BBAA7385F883131C6"/>
+    <w:rsid w:val="009D26AD"/>
+  </w:style>
+  <w:style w:type="paragraph" w:customStyle="1" w:styleId="A0466FF99867434F8E16EE1039AC0A9B5">
+    <w:name w:val="A0466FF99867434F8E16EE1039AC0A9B5"/>
+    <w:rsid w:val="009D26AD"/>
+  </w:style>
+  <w:style w:type="paragraph" w:customStyle="1" w:styleId="F41FA85B30BA4AFE89D8866B749DAD566">
+    <w:name w:val="F41FA85B30BA4AFE89D8866B749DAD566"/>
+    <w:rsid w:val="009D26AD"/>
+  </w:style>
+  <w:style w:type="paragraph" w:customStyle="1" w:styleId="C9ED697C783243718895B3B026424BBF6">
+    <w:name w:val="C9ED697C783243718895B3B026424BBF6"/>
+    <w:rsid w:val="009D26AD"/>
+  </w:style>
+  <w:style w:type="paragraph" w:customStyle="1" w:styleId="425071607FF94E0FA1D092DAF7794CEB7">
+    <w:name w:val="425071607FF94E0FA1D092DAF7794CEB7"/>
+    <w:rsid w:val="0027004F"/>
+  </w:style>
+  <w:style w:type="paragraph" w:customStyle="1" w:styleId="176117A019024F97BBAA7385F883131C7">
+    <w:name w:val="176117A019024F97BBAA7385F883131C7"/>
+    <w:rsid w:val="0027004F"/>
+  </w:style>
+  <w:style w:type="paragraph" w:customStyle="1" w:styleId="A0466FF99867434F8E16EE1039AC0A9B6">
+    <w:name w:val="A0466FF99867434F8E16EE1039AC0A9B6"/>
+    <w:rsid w:val="0027004F"/>
+  </w:style>
+  <w:style w:type="paragraph" w:customStyle="1" w:styleId="F41FA85B30BA4AFE89D8866B749DAD567">
+    <w:name w:val="F41FA85B30BA4AFE89D8866B749DAD567"/>
+    <w:rsid w:val="0027004F"/>
+  </w:style>
+  <w:style w:type="paragraph" w:customStyle="1" w:styleId="C9ED697C783243718895B3B026424BBF7">
+    <w:name w:val="C9ED697C783243718895B3B026424BBF7"/>
+    <w:rsid w:val="0027004F"/>
+  </w:style>
+  <w:style w:type="paragraph" w:customStyle="1" w:styleId="425071607FF94E0FA1D092DAF7794CEB8">
+    <w:name w:val="425071607FF94E0FA1D092DAF7794CEB8"/>
+    <w:rsid w:val="00F34A14"/>
+  </w:style>
+  <w:style w:type="paragraph" w:customStyle="1" w:styleId="176117A019024F97BBAA7385F883131C8">
+    <w:name w:val="176117A019024F97BBAA7385F883131C8"/>
+    <w:rsid w:val="00F34A14"/>
+  </w:style>
+  <w:style w:type="paragraph" w:customStyle="1" w:styleId="A0466FF99867434F8E16EE1039AC0A9B7">
+    <w:name w:val="A0466FF99867434F8E16EE1039AC0A9B7"/>
+    <w:rsid w:val="00F34A14"/>
+  </w:style>
+  <w:style w:type="paragraph" w:customStyle="1" w:styleId="F41FA85B30BA4AFE89D8866B749DAD568">
+    <w:name w:val="F41FA85B30BA4AFE89D8866B749DAD568"/>
+    <w:rsid w:val="00F34A14"/>
+  </w:style>
+  <w:style w:type="paragraph" w:customStyle="1" w:styleId="C9ED697C783243718895B3B026424BBF8">
+    <w:name w:val="C9ED697C783243718895B3B026424BBF8"/>
+    <w:rsid w:val="00F34A14"/>
+  </w:style>
+  <w:style w:type="paragraph" w:customStyle="1" w:styleId="425071607FF94E0FA1D092DAF7794CEB9">
+    <w:name w:val="425071607FF94E0FA1D092DAF7794CEB9"/>
+    <w:rsid w:val="00AA09E8"/>
+  </w:style>
+  <w:style w:type="paragraph" w:customStyle="1" w:styleId="176117A019024F97BBAA7385F883131C9">
+    <w:name w:val="176117A019024F97BBAA7385F883131C9"/>
+    <w:rsid w:val="00AA09E8"/>
+  </w:style>
+  <w:style w:type="paragraph" w:customStyle="1" w:styleId="A0466FF99867434F8E16EE1039AC0A9B8">
+    <w:name w:val="A0466FF99867434F8E16EE1039AC0A9B8"/>
+    <w:rsid w:val="00AA09E8"/>
+  </w:style>
+  <w:style w:type="paragraph" w:customStyle="1" w:styleId="F41FA85B30BA4AFE89D8866B749DAD569">
+    <w:name w:val="F41FA85B30BA4AFE89D8866B749DAD569"/>
+    <w:rsid w:val="00AA09E8"/>
+  </w:style>
+  <w:style w:type="paragraph" w:customStyle="1" w:styleId="C9ED697C783243718895B3B026424BBF9">
+    <w:name w:val="C9ED697C783243718895B3B026424BBF9"/>
+    <w:rsid w:val="00AA09E8"/>
+  </w:style>
+  <w:style w:type="paragraph" w:customStyle="1" w:styleId="425071607FF94E0FA1D092DAF7794CEB10">
+    <w:name w:val="425071607FF94E0FA1D092DAF7794CEB10"/>
+    <w:rsid w:val="00B2093A"/>
+  </w:style>
+  <w:style w:type="paragraph" w:customStyle="1" w:styleId="176117A019024F97BBAA7385F883131C10">
+    <w:name w:val="176117A019024F97BBAA7385F883131C10"/>
+    <w:rsid w:val="00B2093A"/>
+  </w:style>
+  <w:style w:type="paragraph" w:customStyle="1" w:styleId="A0466FF99867434F8E16EE1039AC0A9B9">
+    <w:name w:val="A0466FF99867434F8E16EE1039AC0A9B9"/>
+    <w:rsid w:val="00B2093A"/>
+  </w:style>
+  <w:style w:type="paragraph" w:customStyle="1" w:styleId="F41FA85B30BA4AFE89D8866B749DAD5610">
+    <w:name w:val="F41FA85B30BA4AFE89D8866B749DAD5610"/>
+    <w:rsid w:val="00B2093A"/>
+  </w:style>
+  <w:style w:type="paragraph" w:customStyle="1" w:styleId="C9ED697C783243718895B3B026424BBF10">
+    <w:name w:val="C9ED697C783243718895B3B026424BBF10"/>
+    <w:rsid w:val="00B2093A"/>
+  </w:style>
+  <w:style w:type="paragraph" w:customStyle="1" w:styleId="74070E9AD3AC47399C1F1A4DB0EBF4D4">
+    <w:name w:val="74070E9AD3AC47399C1F1A4DB0EBF4D4"/>
+    <w:rsid w:val="00B2093A"/>
+  </w:style>
+  <w:style w:type="paragraph" w:customStyle="1" w:styleId="8E395F91CA4941B2B7E08BC41F0EFE84">
+    <w:name w:val="8E395F91CA4941B2B7E08BC41F0EFE84"/>
+    <w:rsid w:val="00B2093A"/>
+  </w:style>
+  <w:style w:type="paragraph" w:customStyle="1" w:styleId="425071607FF94E0FA1D092DAF7794CEB11">
+    <w:name w:val="425071607FF94E0FA1D092DAF7794CEB11"/>
+    <w:rsid w:val="00B2093A"/>
+  </w:style>
+  <w:style w:type="paragraph" w:customStyle="1" w:styleId="176117A019024F97BBAA7385F883131C11">
+    <w:name w:val="176117A019024F97BBAA7385F883131C11"/>
+    <w:rsid w:val="00B2093A"/>
+  </w:style>
+  <w:style w:type="paragraph" w:customStyle="1" w:styleId="74070E9AD3AC47399C1F1A4DB0EBF4D41">
+    <w:name w:val="74070E9AD3AC47399C1F1A4DB0EBF4D41"/>
+    <w:rsid w:val="00B2093A"/>
+  </w:style>
+  <w:style w:type="paragraph" w:customStyle="1" w:styleId="8E395F91CA4941B2B7E08BC41F0EFE841">
+    <w:name w:val="8E395F91CA4941B2B7E08BC41F0EFE841"/>
+    <w:rsid w:val="00B2093A"/>
+  </w:style>
+  <w:style w:type="paragraph" w:customStyle="1" w:styleId="A0466FF99867434F8E16EE1039AC0A9B10">
+    <w:name w:val="A0466FF99867434F8E16EE1039AC0A9B10"/>
+    <w:rsid w:val="00B2093A"/>
+  </w:style>
+  <w:style w:type="paragraph" w:customStyle="1" w:styleId="42853466F0094CD5A5A5A32F4DC52EBB">
+    <w:name w:val="42853466F0094CD5A5A5A32F4DC52EBB"/>
+    <w:rsid w:val="00B2093A"/>
+  </w:style>
+  <w:style w:type="paragraph" w:customStyle="1" w:styleId="A0E1952D80B34615B4055AB5CEA2486B">
+    <w:name w:val="A0E1952D80B34615B4055AB5CEA2486B"/>
+    <w:rsid w:val="00B2093A"/>
   </w:style>
 </w:styles>
 </file>
@@ -1812,4 +2152,16 @@
     </a:ext>
   </a:extLst>
 </a:theme>
+</file>
+
+<file path=customXml/item1.xml><?xml version="1.0" encoding="utf-8"?>
+<b:Sources xmlns:b="http://schemas.openxmlformats.org/officeDocument/2006/bibliography" xmlns="http://schemas.openxmlformats.org/officeDocument/2006/bibliography" SelectedStyle="\APASixthEditionOfficeOnline.xsl" StyleName="APA" Version="6"/>
+</file>
+
+<file path=customXml/itemProps1.xml><?xml version="1.0" encoding="utf-8"?>
+<ds:datastoreItem xmlns:ds="http://schemas.openxmlformats.org/officeDocument/2006/customXml" ds:itemID="{70FEECB3-D9AA-427B-AF35-D4EF9AEC2D6B}">
+  <ds:schemaRefs>
+    <ds:schemaRef ds:uri="http://schemas.openxmlformats.org/officeDocument/2006/bibliography"/>
+  </ds:schemaRefs>
+</ds:datastoreItem>
 </file>
</xml_diff>